<commit_message>
Support for 2 Inputs & 4 Outputs
</commit_message>
<xml_diff>
--- a/Assignment/AIGP Breakdown.docx
+++ b/Assignment/AIGP Breakdown.docx
@@ -9,23 +9,7 @@
     </w:p>
     <w:p>
       <w:r>
-        <w:t xml:space="preserve">You are allowed to use </w:t>
-      </w:r>
-      <w:proofErr w:type="spellStart"/>
-      <w:r>
-        <w:t>PyTorch</w:t>
-      </w:r>
-      <w:proofErr w:type="spellEnd"/>
-      <w:r>
-        <w:t xml:space="preserve">, TensorFlow or </w:t>
-      </w:r>
-      <w:proofErr w:type="spellStart"/>
-      <w:r>
-        <w:t>Keras</w:t>
-      </w:r>
-      <w:proofErr w:type="spellEnd"/>
-      <w:r>
-        <w:t xml:space="preserve"> to code your ANN. Standard auxiliary Python libraries such as NumPy, and Matplotlib are allowed. You can also use your code developed or given in the labs or lectures.</w:t>
+        <w:t>You are allowed to use PyTorch, TensorFlow or Keras to code your ANN. Standard auxiliary Python libraries such as NumPy, and Matplotlib are allowed. You can also use your code developed or given in the labs or lectures.</w:t>
       </w:r>
     </w:p>
     <w:p>
@@ -135,217 +119,10 @@
     </w:p>
     <w:p>
       <w:pPr>
-        <w:rPr>
-          <w:rStyle w:val="markedcontent"/>
-          <w:rFonts w:ascii="Arial" w:hAnsi="Arial" w:cs="Arial"/>
-          <w:sz w:val="27"/>
-          <w:szCs w:val="27"/>
-        </w:rPr>
-      </w:pPr>
-      <w:r>
-        <w:rPr>
-          <w:rStyle w:val="markedcontent"/>
-          <w:rFonts w:ascii="Arial" w:hAnsi="Arial" w:cs="Arial"/>
-        </w:rPr>
-        <w:t xml:space="preserve">First iteration p = 1 </w:t>
-      </w:r>
+        <w:jc w:val="center"/>
+      </w:pPr>
       <w:r>
         <w:br/>
-      </w:r>
-      <w:r>
-        <w:rPr>
-          <w:rStyle w:val="markedcontent"/>
-          <w:rFonts w:ascii="Arial" w:hAnsi="Arial" w:cs="Arial"/>
-        </w:rPr>
-        <w:t xml:space="preserve">y(2) = 0.8455 </w:t>
-      </w:r>
-      <w:r>
-        <w:br/>
-      </w:r>
-      <w:r>
-        <w:rPr>
-          <w:rStyle w:val="markedcontent"/>
-          <w:rFonts w:ascii="Arial" w:hAnsi="Arial" w:cs="Arial"/>
-        </w:rPr>
-        <w:t xml:space="preserve">y(3) = 0.8581 </w:t>
-      </w:r>
-      <w:r>
-        <w:br/>
-      </w:r>
-      <w:r>
-        <w:rPr>
-          <w:rStyle w:val="markedcontent"/>
-          <w:rFonts w:ascii="Arial" w:hAnsi="Arial" w:cs="Arial"/>
-        </w:rPr>
-        <w:t xml:space="preserve">y(4) = 0.5571 </w:t>
-      </w:r>
-      <w:r>
-        <w:br/>
-      </w:r>
-      <w:r>
-        <w:rPr>
-          <w:rStyle w:val="markedcontent"/>
-          <w:rFonts w:ascii="Arial" w:hAnsi="Arial" w:cs="Arial"/>
-        </w:rPr>
-        <w:t xml:space="preserve">e(4) = -0.5571 </w:t>
-      </w:r>
-      <w:r>
-        <w:br/>
-      </w:r>
-      <w:r>
-        <w:rPr>
-          <w:rStyle w:val="markedcontent"/>
-          <w:rFonts w:ascii="Arial" w:hAnsi="Arial" w:cs="Arial"/>
-        </w:rPr>
-        <w:t xml:space="preserve">Delta(4) = -0.1375 </w:t>
-      </w:r>
-      <w:r>
-        <w:br/>
-      </w:r>
-      <w:r>
-        <w:rPr>
-          <w:rStyle w:val="markedcontent"/>
-          <w:rFonts w:ascii="Arial" w:hAnsi="Arial" w:cs="Arial"/>
-        </w:rPr>
-        <w:t xml:space="preserve">w(2,4) = -1.2116 </w:t>
-      </w:r>
-      <w:r>
-        <w:br/>
-      </w:r>
-      <w:r>
-        <w:rPr>
-          <w:rStyle w:val="markedcontent"/>
-          <w:rFonts w:ascii="Arial" w:hAnsi="Arial" w:cs="Arial"/>
-        </w:rPr>
-        <w:t xml:space="preserve">w(3,4) = 1.0882 </w:t>
-      </w:r>
-      <w:r>
-        <w:br/>
-      </w:r>
-      <w:r>
-        <w:rPr>
-          <w:rStyle w:val="markedcontent"/>
-          <w:rFonts w:ascii="Arial" w:hAnsi="Arial" w:cs="Arial"/>
-        </w:rPr>
-        <w:t xml:space="preserve">Bias(4) = 0.2863 </w:t>
-      </w:r>
-      <w:r>
-        <w:br/>
-      </w:r>
-      <w:r>
-        <w:rPr>
-          <w:rStyle w:val="markedcontent"/>
-          <w:rFonts w:ascii="Arial" w:hAnsi="Arial" w:cs="Arial"/>
-        </w:rPr>
-        <w:t xml:space="preserve">Delta(2) = 0.0215 </w:t>
-      </w:r>
-      <w:r>
-        <w:br/>
-      </w:r>
-      <w:r>
-        <w:rPr>
-          <w:rStyle w:val="markedcontent"/>
-          <w:rFonts w:ascii="Arial" w:hAnsi="Arial" w:cs="Arial"/>
-        </w:rPr>
-        <w:t xml:space="preserve">w(0,2) = 0.5022 </w:t>
-      </w:r>
-      <w:r>
-        <w:br/>
-      </w:r>
-      <w:r>
-        <w:rPr>
-          <w:rStyle w:val="markedcontent"/>
-          <w:rFonts w:ascii="Arial" w:hAnsi="Arial" w:cs="Arial"/>
-        </w:rPr>
-        <w:t xml:space="preserve">w(1,2) = 0.4022 </w:t>
-      </w:r>
-      <w:r>
-        <w:br/>
-      </w:r>
-      <w:r>
-        <w:rPr>
-          <w:rStyle w:val="markedcontent"/>
-          <w:rFonts w:ascii="Arial" w:hAnsi="Arial" w:cs="Arial"/>
-        </w:rPr>
-        <w:t xml:space="preserve">Bias(2) = 0.8022 </w:t>
-      </w:r>
-      <w:r>
-        <w:br/>
-      </w:r>
-      <w:r>
-        <w:rPr>
-          <w:rStyle w:val="markedcontent"/>
-          <w:rFonts w:ascii="Arial" w:hAnsi="Arial" w:cs="Arial"/>
-        </w:rPr>
-        <w:t xml:space="preserve">Delta(3) = -0.0184 </w:t>
-      </w:r>
-      <w:r>
-        <w:br/>
-      </w:r>
-      <w:r>
-        <w:rPr>
-          <w:rStyle w:val="markedcontent"/>
-          <w:rFonts w:ascii="Arial" w:hAnsi="Arial" w:cs="Arial"/>
-        </w:rPr>
-        <w:t xml:space="preserve">w(0,3) = 0.8982 </w:t>
-      </w:r>
-      <w:r>
-        <w:br/>
-      </w:r>
-      <w:r>
-        <w:rPr>
-          <w:rStyle w:val="markedcontent"/>
-          <w:rFonts w:ascii="Arial" w:hAnsi="Arial" w:cs="Arial"/>
-        </w:rPr>
-        <w:t xml:space="preserve">w(1,3) = 0.9982 </w:t>
-      </w:r>
-      <w:r>
-        <w:br/>
-      </w:r>
-      <w:r>
-        <w:rPr>
-          <w:rStyle w:val="markedcontent"/>
-          <w:rFonts w:ascii="Arial" w:hAnsi="Arial" w:cs="Arial"/>
-        </w:rPr>
-        <w:t xml:space="preserve">Bias(3) = -0.1018 </w:t>
-      </w:r>
-      <w:r>
-        <w:br/>
-      </w:r>
-      <w:proofErr w:type="spellStart"/>
-      <w:r>
-        <w:rPr>
-          <w:rStyle w:val="markedcontent"/>
-          <w:rFonts w:ascii="Arial" w:hAnsi="Arial" w:cs="Arial"/>
-        </w:rPr>
-        <w:t>te</w:t>
-      </w:r>
-      <w:proofErr w:type="spellEnd"/>
-      <w:r>
-        <w:rPr>
-          <w:rStyle w:val="markedcontent"/>
-          <w:rFonts w:ascii="Arial" w:hAnsi="Arial" w:cs="Arial"/>
-        </w:rPr>
-        <w:t xml:space="preserve">(4) = -0.5483 </w:t>
-      </w:r>
-      <w:r>
-        <w:br/>
-      </w:r>
-      <w:proofErr w:type="spellStart"/>
-      <w:r>
-        <w:rPr>
-          <w:rStyle w:val="markedcontent"/>
-          <w:rFonts w:ascii="Arial" w:hAnsi="Arial" w:cs="Arial"/>
-        </w:rPr>
-        <w:t>EpocSumError</w:t>
-      </w:r>
-      <w:proofErr w:type="spellEnd"/>
-      <w:r>
-        <w:rPr>
-          <w:rStyle w:val="markedcontent"/>
-          <w:rFonts w:ascii="Arial" w:hAnsi="Arial" w:cs="Arial"/>
-        </w:rPr>
-        <w:t xml:space="preserve"> = 0.3007</w:t>
       </w:r>
       <w:r>
         <w:rPr>
@@ -356,310 +133,14 @@
         </w:rPr>
         <w:t xml:space="preserve"> </w:t>
       </w:r>
-    </w:p>
-    <w:p>
-      <w:pPr>
+      <w:r>
+        <w:br/>
+      </w:r>
+      <w:r>
         <w:rPr>
           <w:rStyle w:val="markedcontent"/>
           <w:rFonts w:ascii="Arial" w:hAnsi="Arial" w:cs="Arial"/>
-          <w:sz w:val="27"/>
-          <w:szCs w:val="27"/>
-        </w:rPr>
-      </w:pPr>
-    </w:p>
-    <w:p>
-      <w:pPr>
-        <w:rPr>
-          <w:rStyle w:val="markedcontent"/>
-          <w:rFonts w:ascii="Arial" w:hAnsi="Arial" w:cs="Arial"/>
-          <w:sz w:val="27"/>
-          <w:szCs w:val="27"/>
-        </w:rPr>
-      </w:pPr>
-    </w:p>
-    <w:p>
-      <w:pPr>
-        <w:rPr>
-          <w:rStyle w:val="markedcontent"/>
-          <w:rFonts w:ascii="Arial" w:hAnsi="Arial" w:cs="Arial"/>
-          <w:sz w:val="24"/>
-          <w:szCs w:val="24"/>
-          <w:shd w:val="clear" w:color="auto" w:fill="FFFFFF"/>
-        </w:rPr>
-      </w:pPr>
-      <w:r>
-        <w:rPr>
-          <w:rStyle w:val="markedcontent"/>
-          <w:rFonts w:ascii="Arial" w:hAnsi="Arial" w:cs="Arial"/>
-          <w:sz w:val="24"/>
-          <w:szCs w:val="24"/>
-        </w:rPr>
-        <w:t xml:space="preserve">SOLUTIONS </w:t>
-      </w:r>
-      <w:r>
-        <w:rPr>
-          <w:sz w:val="24"/>
-          <w:szCs w:val="24"/>
-        </w:rPr>
-        <w:br/>
-      </w:r>
-      <w:proofErr w:type="gramStart"/>
-      <w:r>
-        <w:rPr>
-          <w:rStyle w:val="markedcontent"/>
-          <w:rFonts w:ascii="Arial" w:hAnsi="Arial" w:cs="Arial"/>
-          <w:sz w:val="24"/>
-          <w:szCs w:val="24"/>
-        </w:rPr>
-        <w:t>w(</w:t>
-      </w:r>
-      <w:proofErr w:type="gramEnd"/>
-      <w:r>
-        <w:rPr>
-          <w:rStyle w:val="markedcontent"/>
-          <w:rFonts w:ascii="Arial" w:hAnsi="Arial" w:cs="Arial"/>
-          <w:sz w:val="24"/>
-          <w:szCs w:val="24"/>
-        </w:rPr>
-        <w:t xml:space="preserve">0,2) = 4.5742 </w:t>
-      </w:r>
-      <w:r>
-        <w:rPr>
-          <w:sz w:val="24"/>
-          <w:szCs w:val="24"/>
-        </w:rPr>
-        <w:br/>
-      </w:r>
-      <w:r>
-        <w:rPr>
-          <w:rStyle w:val="markedcontent"/>
-          <w:rFonts w:ascii="Arial" w:hAnsi="Arial" w:cs="Arial"/>
-          <w:sz w:val="24"/>
-          <w:szCs w:val="24"/>
-        </w:rPr>
-        <w:t xml:space="preserve">w(0,3) = 6.6165 </w:t>
-      </w:r>
-      <w:r>
-        <w:rPr>
-          <w:sz w:val="24"/>
-          <w:szCs w:val="24"/>
-        </w:rPr>
-        <w:br/>
-      </w:r>
-      <w:r>
-        <w:rPr>
-          <w:rStyle w:val="markedcontent"/>
-          <w:rFonts w:ascii="Arial" w:hAnsi="Arial" w:cs="Arial"/>
-          <w:sz w:val="24"/>
-          <w:szCs w:val="24"/>
-        </w:rPr>
-        <w:t xml:space="preserve">w(1,2) = 4.5669 </w:t>
-      </w:r>
-      <w:r>
-        <w:rPr>
-          <w:sz w:val="24"/>
-          <w:szCs w:val="24"/>
-        </w:rPr>
-        <w:br/>
-      </w:r>
-      <w:r>
-        <w:rPr>
-          <w:rStyle w:val="markedcontent"/>
-          <w:rFonts w:ascii="Arial" w:hAnsi="Arial" w:cs="Arial"/>
-          <w:sz w:val="24"/>
-          <w:szCs w:val="24"/>
-        </w:rPr>
-        <w:t xml:space="preserve">w(1,3) = 6.5849 </w:t>
-      </w:r>
-      <w:r>
-        <w:rPr>
-          <w:sz w:val="24"/>
-          <w:szCs w:val="24"/>
-        </w:rPr>
-        <w:br/>
-      </w:r>
-      <w:r>
-        <w:rPr>
-          <w:rStyle w:val="markedcontent"/>
-          <w:rFonts w:ascii="Arial" w:hAnsi="Arial" w:cs="Arial"/>
-          <w:sz w:val="24"/>
-          <w:szCs w:val="24"/>
-        </w:rPr>
-        <w:t xml:space="preserve">w(2,4) = -10.5474 </w:t>
-      </w:r>
-      <w:r>
-        <w:rPr>
-          <w:sz w:val="24"/>
-          <w:szCs w:val="24"/>
-        </w:rPr>
-        <w:br/>
-      </w:r>
-      <w:r>
-        <w:rPr>
-          <w:rStyle w:val="markedcontent"/>
-          <w:rFonts w:ascii="Arial" w:hAnsi="Arial" w:cs="Arial"/>
-          <w:sz w:val="24"/>
-          <w:szCs w:val="24"/>
-        </w:rPr>
-        <w:t xml:space="preserve">w(3,4) = 9.7713 </w:t>
-      </w:r>
-      <w:r>
-        <w:rPr>
-          <w:rFonts w:ascii="Arial" w:hAnsi="Arial" w:cs="Arial"/>
-          <w:sz w:val="24"/>
-          <w:szCs w:val="24"/>
-        </w:rPr>
-        <w:br/>
-      </w:r>
-      <w:r>
-        <w:rPr>
-          <w:rStyle w:val="markedcontent"/>
-          <w:rFonts w:ascii="Arial" w:hAnsi="Arial" w:cs="Arial"/>
-          <w:sz w:val="24"/>
-          <w:szCs w:val="24"/>
-          <w:shd w:val="clear" w:color="auto" w:fill="FFFFFF"/>
-        </w:rPr>
-        <w:t>Bias(</w:t>
-      </w:r>
-      <w:r>
-        <w:rPr>
-          <w:rStyle w:val="markedcontent"/>
-          <w:rFonts w:ascii="Arial" w:hAnsi="Arial" w:cs="Arial"/>
-          <w:sz w:val="24"/>
-          <w:szCs w:val="24"/>
-          <w:shd w:val="clear" w:color="auto" w:fill="FFFFFF"/>
-        </w:rPr>
-        <w:t>2</w:t>
-      </w:r>
-      <w:r>
-        <w:rPr>
-          <w:rStyle w:val="markedcontent"/>
-          <w:rFonts w:ascii="Arial" w:hAnsi="Arial" w:cs="Arial"/>
-          <w:sz w:val="24"/>
-          <w:szCs w:val="24"/>
-          <w:shd w:val="clear" w:color="auto" w:fill="FFFFFF"/>
-        </w:rPr>
-        <w:t xml:space="preserve">) = -7.0188; </w:t>
-      </w:r>
-    </w:p>
-    <w:p>
-      <w:pPr>
-        <w:rPr>
-          <w:rStyle w:val="markedcontent"/>
-          <w:rFonts w:ascii="Arial" w:hAnsi="Arial" w:cs="Arial"/>
-          <w:sz w:val="24"/>
-          <w:szCs w:val="24"/>
-          <w:shd w:val="clear" w:color="auto" w:fill="FFFFFF"/>
-        </w:rPr>
-      </w:pPr>
-      <w:proofErr w:type="gramStart"/>
-      <w:r>
-        <w:rPr>
-          <w:rStyle w:val="markedcontent"/>
-          <w:rFonts w:ascii="Arial" w:hAnsi="Arial" w:cs="Arial"/>
-          <w:sz w:val="24"/>
-          <w:szCs w:val="24"/>
-          <w:shd w:val="clear" w:color="auto" w:fill="FFFFFF"/>
-        </w:rPr>
-        <w:t>Bias(</w:t>
-      </w:r>
-      <w:proofErr w:type="gramEnd"/>
-      <w:r>
-        <w:rPr>
-          <w:rStyle w:val="markedcontent"/>
-          <w:rFonts w:ascii="Arial" w:hAnsi="Arial" w:cs="Arial"/>
-          <w:sz w:val="24"/>
-          <w:szCs w:val="24"/>
-          <w:shd w:val="clear" w:color="auto" w:fill="FFFFFF"/>
-        </w:rPr>
-        <w:t>3</w:t>
-      </w:r>
-      <w:r>
-        <w:rPr>
-          <w:rStyle w:val="markedcontent"/>
-          <w:rFonts w:ascii="Arial" w:hAnsi="Arial" w:cs="Arial"/>
-          <w:sz w:val="24"/>
-          <w:szCs w:val="24"/>
-          <w:shd w:val="clear" w:color="auto" w:fill="FFFFFF"/>
-        </w:rPr>
-        <w:t xml:space="preserve">) = -2.9530; </w:t>
-      </w:r>
-    </w:p>
-    <w:p>
-      <w:pPr>
-        <w:rPr>
-          <w:rStyle w:val="markedcontent"/>
-          <w:rFonts w:ascii="Arial" w:hAnsi="Arial" w:cs="Arial"/>
-          <w:sz w:val="27"/>
-          <w:szCs w:val="27"/>
-        </w:rPr>
-        <w:sectPr>
-          <w:type w:val="continuous"/>
-          <w:pgSz w:w="11906" w:h="16838"/>
-          <w:pgMar w:top="720" w:right="720" w:bottom="720" w:left="720" w:header="708" w:footer="708" w:gutter="0"/>
-          <w:cols w:num="2" w:space="708"/>
-          <w:docGrid w:linePitch="360"/>
-        </w:sectPr>
-      </w:pPr>
-      <w:proofErr w:type="gramStart"/>
-      <w:r>
-        <w:rPr>
-          <w:rStyle w:val="markedcontent"/>
-          <w:rFonts w:ascii="Arial" w:hAnsi="Arial" w:cs="Arial"/>
-          <w:sz w:val="24"/>
-          <w:szCs w:val="24"/>
-          <w:shd w:val="clear" w:color="auto" w:fill="FFFFFF"/>
-        </w:rPr>
-        <w:t>Bias(</w:t>
-      </w:r>
-      <w:proofErr w:type="gramEnd"/>
-      <w:r>
-        <w:rPr>
-          <w:rStyle w:val="markedcontent"/>
-          <w:rFonts w:ascii="Arial" w:hAnsi="Arial" w:cs="Arial"/>
-          <w:sz w:val="24"/>
-          <w:szCs w:val="24"/>
-          <w:shd w:val="clear" w:color="auto" w:fill="FFFFFF"/>
-        </w:rPr>
-        <w:t>4</w:t>
-      </w:r>
-      <w:r>
-        <w:rPr>
-          <w:rStyle w:val="markedcontent"/>
-          <w:rFonts w:ascii="Arial" w:hAnsi="Arial" w:cs="Arial"/>
-          <w:sz w:val="24"/>
-          <w:szCs w:val="24"/>
-          <w:shd w:val="clear" w:color="auto" w:fill="FFFFFF"/>
-        </w:rPr>
-        <w:t>) = -4.5013</w:t>
-      </w:r>
-      <w:r>
-        <w:br/>
-      </w:r>
-    </w:p>
-    <w:p>
-      <w:pPr>
-        <w:jc w:val="center"/>
-      </w:pPr>
-      <w:r>
-        <w:br/>
-      </w:r>
-      <w:r>
-        <w:rPr>
-          <w:rStyle w:val="markedcontent"/>
-          <w:rFonts w:ascii="Arial" w:hAnsi="Arial" w:cs="Arial"/>
-          <w:sz w:val="27"/>
-          <w:szCs w:val="27"/>
-        </w:rPr>
-        <w:t xml:space="preserve"> </w:t>
-      </w:r>
-      <w:r>
-        <w:br/>
-      </w:r>
-      <w:r>
-        <w:rPr>
-          <w:rStyle w:val="markedcontent"/>
-          <w:rFonts w:ascii="Arial" w:hAnsi="Arial" w:cs="Arial"/>
+          <w:noProof/>
           <w:sz w:val="24"/>
           <w:szCs w:val="24"/>
           <w:shd w:val="clear" w:color="auto" w:fill="FFFFFF"/>
@@ -709,7 +190,6 @@
         <w:pStyle w:val="Heading3"/>
       </w:pPr>
       <w:r>
-        <w:lastRenderedPageBreak/>
         <w:t>Task A1.1</w:t>
       </w:r>
     </w:p>
@@ -768,6 +248,7 @@
         <w:rPr>
           <w:noProof/>
         </w:rPr>
+        <w:lastRenderedPageBreak/>
         <w:drawing>
           <wp:inline distT="0" distB="0" distL="0" distR="0" wp14:anchorId="35581109" wp14:editId="4E919417">
             <wp:extent cx="4755973" cy="1362075"/>
@@ -925,38 +406,38 @@
         <w:pStyle w:val="Heading1"/>
       </w:pPr>
       <w:r>
+        <w:t>Part B</w:t>
+      </w:r>
+    </w:p>
+    <w:p>
+      <w:r>
+        <w:t>Generative AI is important for the game industry because it can offer many benefits and opportunities for game development and innovation. For example, it increases efficiency and scalability in game development by automating the content creation process and reducing the time and resources needed. It can be used to create endless possibilities for in-game content, such as images, 3D models, environments, etc., making games more diverse and engaging for players.</w:t>
+      </w:r>
+    </w:p>
+    <w:p>
+      <w:pPr>
+        <w:pStyle w:val="Heading2"/>
+      </w:pPr>
+    </w:p>
+    <w:p>
+      <w:pPr>
+        <w:pStyle w:val="Heading2"/>
+      </w:pPr>
+      <w:r>
+        <w:t>Task B1</w:t>
+      </w:r>
+    </w:p>
+    <w:p>
+      <w:r>
+        <w:t xml:space="preserve">As a newly graduated programmer and you are new to Generative AI, your team leader gives you an opportunity to familiarise yourself with a simple generative model to generate simple images before moving to more advanced and realistic models. Your team leader asks you to start by using CLIP, which is a model built by OpenAI for generating images from text (https://openai.com/research/clip), or an equivalent model of your choice, to write a Python program to generate simple images from text and conduct some research and experiments to enhance your understanding in Generative AI. </w:t>
+      </w:r>
+    </w:p>
+    <w:p>
+      <w:pPr>
+        <w:pStyle w:val="Heading3"/>
+      </w:pPr>
+      <w:r>
         <w:lastRenderedPageBreak/>
-        <w:t>Part B</w:t>
-      </w:r>
-    </w:p>
-    <w:p>
-      <w:r>
-        <w:t>Generative AI is important for the game industry because it can offer many benefits and opportunities for game development and innovation. For example, it increases efficiency and scalability in game development by automating the content creation process and reducing the time and resources needed. It can be used to create endless possibilities for in-game content, such as images, 3D models, environments, etc., making games more diverse and engaging for players.</w:t>
-      </w:r>
-    </w:p>
-    <w:p>
-      <w:pPr>
-        <w:pStyle w:val="Heading2"/>
-      </w:pPr>
-    </w:p>
-    <w:p>
-      <w:pPr>
-        <w:pStyle w:val="Heading2"/>
-      </w:pPr>
-      <w:r>
-        <w:t>Task B1</w:t>
-      </w:r>
-    </w:p>
-    <w:p>
-      <w:r>
-        <w:t xml:space="preserve">As a newly graduated programmer and you are new to Generative AI, your team leader gives you an opportunity to familiarise yourself with a simple generative model to generate simple images before moving to more advanced and realistic models. Your team leader asks you to start by using CLIP, which is a model built by OpenAI for generating images from text (https://openai.com/research/clip), or an equivalent model of your choice, to write a Python program to generate simple images from text and conduct some research and experiments to enhance your understanding in Generative AI. </w:t>
-      </w:r>
-    </w:p>
-    <w:p>
-      <w:pPr>
-        <w:pStyle w:val="Heading3"/>
-      </w:pPr>
-      <w:r>
         <w:t>Task B1.1</w:t>
       </w:r>
     </w:p>
@@ -1141,7 +622,6 @@
         <w:ind w:left="1080"/>
       </w:pPr>
       <w:r>
-        <w:lastRenderedPageBreak/>
         <w:t xml:space="preserve"> - Tasks A2.3 and A2.4: Describe your ANN architecture, your experiment design and </w:t>
       </w:r>
     </w:p>
@@ -1261,6 +741,7 @@
         </w:numPr>
       </w:pPr>
       <w:r>
+        <w:lastRenderedPageBreak/>
         <w:t>Code for Tasks A1, A2 and B1</w:t>
       </w:r>
     </w:p>

</xml_diff>